<commit_message>
Adicionando testes automatizados de UI
</commit_message>
<xml_diff>
--- a/Trabalho de conclusão - Qualidade de software.docx
+++ b/Trabalho de conclusão - Qualidade de software.docx
@@ -468,6 +468,47 @@
         <w:spacing w:line="360" w:lineRule="auto"/>
         <w:jc w:val="both"/>
         <w:rPr>
+          <w:rFonts w:ascii="Arial" w:hAnsi="Arial" w:cs="Arial"/>
+          <w:color w:val="000000" w:themeColor="text1"/>
+          <w:sz w:val="24"/>
+          <w:szCs w:val="24"/>
+        </w:rPr>
+      </w:pPr>
+      <w:r>
+        <w:rPr>
+          <w:rFonts w:ascii="Arial" w:hAnsi="Arial" w:cs="Arial"/>
+          <w:color w:val="000000" w:themeColor="text1"/>
+          <w:sz w:val="24"/>
+          <w:szCs w:val="24"/>
+        </w:rPr>
+        <w:t xml:space="preserve"> </w:t>
+      </w:r>
+      <w:proofErr w:type="spellStart"/>
+      <w:r>
+        <w:rPr>
+          <w:rFonts w:ascii="Arial" w:hAnsi="Arial" w:cs="Arial"/>
+          <w:color w:val="000000" w:themeColor="text1"/>
+          <w:sz w:val="24"/>
+          <w:szCs w:val="24"/>
+        </w:rPr>
+        <w:t>Asd</w:t>
+      </w:r>
+      <w:proofErr w:type="spellEnd"/>
+      <w:r>
+        <w:rPr>
+          <w:rFonts w:ascii="Arial" w:hAnsi="Arial" w:cs="Arial"/>
+          <w:color w:val="000000" w:themeColor="text1"/>
+          <w:sz w:val="24"/>
+          <w:szCs w:val="24"/>
+        </w:rPr>
+        <w:t xml:space="preserve"> </w:t>
+      </w:r>
+    </w:p>
+    <w:p>
+      <w:pPr>
+        <w:spacing w:line="360" w:lineRule="auto"/>
+        <w:jc w:val="both"/>
+        <w:rPr>
           <w:rFonts w:ascii="Arial" w:eastAsia="Arial" w:hAnsi="Arial" w:cs="Arial"/>
           <w:color w:val="000000" w:themeColor="text1"/>
           <w:sz w:val="24"/>
@@ -3179,6 +3220,7 @@
       <w:r>
         <w:rPr>
           <w:rFonts w:ascii="Arial" w:hAnsi="Arial" w:cs="Arial"/>
+          <w:noProof/>
           <w:color w:val="000000" w:themeColor="text1"/>
           <w:sz w:val="24"/>
           <w:szCs w:val="24"/>
@@ -3253,6 +3295,7 @@
       <w:r>
         <w:rPr>
           <w:rFonts w:ascii="Arial" w:hAnsi="Arial" w:cs="Arial"/>
+          <w:noProof/>
           <w:color w:val="000000" w:themeColor="text1"/>
           <w:sz w:val="24"/>
           <w:szCs w:val="24"/>
@@ -3339,6 +3382,7 @@
       <w:r>
         <w:rPr>
           <w:rFonts w:ascii="Arial" w:hAnsi="Arial" w:cs="Arial"/>
+          <w:noProof/>
           <w:color w:val="000000" w:themeColor="text1"/>
           <w:sz w:val="24"/>
           <w:szCs w:val="24"/>
@@ -3520,15 +3564,7 @@
           <w:sz w:val="24"/>
           <w:szCs w:val="24"/>
         </w:rPr>
-        <w:t>S</w:t>
-      </w:r>
-      <w:r>
-        <w:rPr>
-          <w:rFonts w:ascii="Arial" w:hAnsi="Arial" w:cs="Arial"/>
-          <w:sz w:val="24"/>
-          <w:szCs w:val="24"/>
-        </w:rPr>
-        <w:t>eleções de cor, tamanho e quantidade devem ser obrigatórios</w:t>
+        <w:t>Seleções de cor, tamanho e quantidade devem ser obrigatórios</w:t>
       </w:r>
     </w:p>
     <w:p>
@@ -3680,6 +3716,7 @@
       <w:r>
         <w:rPr>
           <w:rFonts w:ascii="Arial" w:hAnsi="Arial" w:cs="Arial"/>
+          <w:noProof/>
           <w:color w:val="000000" w:themeColor="text1"/>
           <w:sz w:val="24"/>
           <w:szCs w:val="24"/>
@@ -3915,6 +3952,7 @@
       <w:r>
         <w:rPr>
           <w:rFonts w:ascii="Arial" w:hAnsi="Arial" w:cs="Arial"/>
+          <w:noProof/>
           <w:color w:val="000000" w:themeColor="text1"/>
           <w:sz w:val="24"/>
           <w:szCs w:val="24"/>
@@ -3983,34 +4021,7 @@
           <w:sz w:val="24"/>
           <w:szCs w:val="24"/>
         </w:rPr>
-        <w:t>Critério de aceitação – US00</w:t>
-      </w:r>
-      <w:r>
-        <w:rPr>
-          <w:rFonts w:ascii="Arial" w:hAnsi="Arial" w:cs="Arial"/>
-          <w:color w:val="000000" w:themeColor="text1"/>
-          <w:sz w:val="24"/>
-          <w:szCs w:val="24"/>
-        </w:rPr>
-        <w:t>2</w:t>
-      </w:r>
-      <w:r>
-        <w:rPr>
-          <w:rFonts w:ascii="Arial" w:hAnsi="Arial" w:cs="Arial"/>
-          <w:color w:val="000000" w:themeColor="text1"/>
-          <w:sz w:val="24"/>
-          <w:szCs w:val="24"/>
-        </w:rPr>
-        <w:t xml:space="preserve"> – </w:t>
-      </w:r>
-      <w:r>
-        <w:rPr>
-          <w:rFonts w:ascii="Arial" w:hAnsi="Arial" w:cs="Arial"/>
-          <w:color w:val="000000" w:themeColor="text1"/>
-          <w:sz w:val="24"/>
-          <w:szCs w:val="24"/>
-        </w:rPr>
-        <w:t>Login na plataforma</w:t>
+        <w:t>Critério de aceitação – US002 – Login na plataforma</w:t>
       </w:r>
     </w:p>
     <w:p>
@@ -4304,6 +4315,7 @@
       <w:r>
         <w:rPr>
           <w:rFonts w:ascii="Arial" w:hAnsi="Arial" w:cs="Arial"/>
+          <w:noProof/>
           <w:color w:val="000000" w:themeColor="text1"/>
           <w:sz w:val="24"/>
           <w:szCs w:val="24"/>
@@ -4372,34 +4384,7 @@
           <w:sz w:val="24"/>
           <w:szCs w:val="24"/>
         </w:rPr>
-        <w:t>Critério de aceitação – US00</w:t>
-      </w:r>
-      <w:r>
-        <w:rPr>
-          <w:rFonts w:ascii="Arial" w:hAnsi="Arial" w:cs="Arial"/>
-          <w:color w:val="000000" w:themeColor="text1"/>
-          <w:sz w:val="24"/>
-          <w:szCs w:val="24"/>
-        </w:rPr>
-        <w:t>3</w:t>
-      </w:r>
-      <w:r>
-        <w:rPr>
-          <w:rFonts w:ascii="Arial" w:hAnsi="Arial" w:cs="Arial"/>
-          <w:color w:val="000000" w:themeColor="text1"/>
-          <w:sz w:val="24"/>
-          <w:szCs w:val="24"/>
-        </w:rPr>
-        <w:t xml:space="preserve"> – </w:t>
-      </w:r>
-      <w:r>
-        <w:rPr>
-          <w:rFonts w:ascii="Arial" w:hAnsi="Arial" w:cs="Arial"/>
-          <w:color w:val="000000" w:themeColor="text1"/>
-          <w:sz w:val="24"/>
-          <w:szCs w:val="24"/>
-        </w:rPr>
-        <w:t>API de cupons</w:t>
+        <w:t>Critério de aceitação – US003 – API de cupons</w:t>
       </w:r>
     </w:p>
     <w:p>
@@ -4792,10 +4777,7 @@
           </w:tcPr>
           <w:p>
             <w:r>
-              <w:t>RN0</w:t>
-            </w:r>
-            <w:r>
-              <w:t>1</w:t>
+              <w:t>RN01</w:t>
             </w:r>
           </w:p>
         </w:tc>
@@ -4837,10 +4819,7 @@
           </w:tcPr>
           <w:p>
             <w:r>
-              <w:t>RN0</w:t>
-            </w:r>
-            <w:r>
-              <w:t>1</w:t>
+              <w:t>RN01</w:t>
             </w:r>
           </w:p>
         </w:tc>
@@ -4924,10 +4903,7 @@
           </w:tcPr>
           <w:p>
             <w:r>
-              <w:t>RN0</w:t>
-            </w:r>
-            <w:r>
-              <w:t>2</w:t>
+              <w:t>RN02</w:t>
             </w:r>
           </w:p>
         </w:tc>
@@ -4937,10 +4913,7 @@
           </w:tcPr>
           <w:p>
             <w:r>
-              <w:t>Pagamento com carrinho no valor de R$ 990,0</w:t>
-            </w:r>
-            <w:r>
-              <w:t>0</w:t>
+              <w:t>Pagamento com carrinho no valor de R$ 990,00</w:t>
             </w:r>
           </w:p>
         </w:tc>
@@ -4972,10 +4945,7 @@
           </w:tcPr>
           <w:p>
             <w:r>
-              <w:t>RN0</w:t>
-            </w:r>
-            <w:r>
-              <w:t>2</w:t>
+              <w:t>RN02</w:t>
             </w:r>
           </w:p>
         </w:tc>
@@ -4985,10 +4955,7 @@
           </w:tcPr>
           <w:p>
             <w:r>
-              <w:t>Pagamento com carrinho no valor de R$ 9</w:t>
-            </w:r>
-            <w:r>
-              <w:t>89,00</w:t>
+              <w:t>Pagamento com carrinho no valor de R$ 989,00</w:t>
             </w:r>
           </w:p>
         </w:tc>
@@ -5023,13 +4990,7 @@
         <w:rPr>
           <w:rFonts w:ascii="Arial" w:hAnsi="Arial" w:cs="Arial"/>
         </w:rPr>
-        <w:t xml:space="preserve">: </w:t>
-      </w:r>
-      <w:r>
-        <w:rPr>
-          <w:rFonts w:ascii="Arial" w:hAnsi="Arial" w:cs="Arial"/>
-        </w:rPr>
-        <w:t xml:space="preserve">Valores </w:t>
+        <w:t xml:space="preserve">: Valores </w:t>
       </w:r>
       <w:r>
         <w:rPr>
@@ -5053,13 +5014,7 @@
         <w:rPr>
           <w:rFonts w:ascii="Arial" w:hAnsi="Arial" w:cs="Arial"/>
         </w:rPr>
-        <w:t xml:space="preserve"> e R$ </w:t>
-      </w:r>
-      <w:r>
-        <w:rPr>
-          <w:rFonts w:ascii="Arial" w:hAnsi="Arial" w:cs="Arial"/>
-        </w:rPr>
-        <w:t>600,</w:t>
+        <w:t xml:space="preserve"> e R$ 600,</w:t>
       </w:r>
       <w:r>
         <w:rPr>
@@ -5100,15 +5055,7 @@
           <w:sz w:val="24"/>
           <w:szCs w:val="24"/>
         </w:rPr>
-        <w:t xml:space="preserve">: </w:t>
-      </w:r>
-      <w:r>
-        <w:rPr>
-          <w:rFonts w:ascii="Arial" w:hAnsi="Arial" w:cs="Arial"/>
-          <w:sz w:val="24"/>
-          <w:szCs w:val="24"/>
-        </w:rPr>
-        <w:t xml:space="preserve">Valores </w:t>
+        <w:t xml:space="preserve">: Valores </w:t>
       </w:r>
       <w:r>
         <w:rPr>

</xml_diff>

<commit_message>
adicionando automação de api
</commit_message>
<xml_diff>
--- a/Trabalho de conclusão - Qualidade de software.docx
+++ b/Trabalho de conclusão - Qualidade de software.docx
@@ -3060,16 +3060,56 @@
           <w:sz w:val="24"/>
           <w:szCs w:val="24"/>
         </w:rPr>
-        <w:t xml:space="preserve"> Siga as etapas dos sub-tópicos para te orientar no trabalho. </w:t>
-      </w:r>
-      <w:r>
-        <w:rPr>
-          <w:rFonts w:ascii="Arial" w:hAnsi="Arial" w:cs="Arial"/>
-          <w:color w:val="000000" w:themeColor="text1"/>
-          <w:sz w:val="24"/>
-          <w:szCs w:val="24"/>
-        </w:rPr>
-        <w:t>Todas as boas práticas, tanto de documentação, escrita e desenvolvimento, serão consideradas na nota. Portanto caprichem, pois além de trabalho servir como nota para o curso, vai servir como Portfólio em seu github.</w:t>
+        <w:t xml:space="preserve"> Siga as etapas dos </w:t>
+      </w:r>
+      <w:proofErr w:type="spellStart"/>
+      <w:r>
+        <w:rPr>
+          <w:rFonts w:ascii="Arial" w:hAnsi="Arial" w:cs="Arial"/>
+          <w:color w:val="000000" w:themeColor="text1"/>
+          <w:sz w:val="24"/>
+          <w:szCs w:val="24"/>
+        </w:rPr>
+        <w:t>sub-tópicos</w:t>
+      </w:r>
+      <w:proofErr w:type="spellEnd"/>
+      <w:r>
+        <w:rPr>
+          <w:rFonts w:ascii="Arial" w:hAnsi="Arial" w:cs="Arial"/>
+          <w:color w:val="000000" w:themeColor="text1"/>
+          <w:sz w:val="24"/>
+          <w:szCs w:val="24"/>
+        </w:rPr>
+        <w:t xml:space="preserve"> para te orientar no trabalho. </w:t>
+      </w:r>
+      <w:r>
+        <w:rPr>
+          <w:rFonts w:ascii="Arial" w:hAnsi="Arial" w:cs="Arial"/>
+          <w:color w:val="000000" w:themeColor="text1"/>
+          <w:sz w:val="24"/>
+          <w:szCs w:val="24"/>
+        </w:rPr>
+        <w:t xml:space="preserve">Todas as boas práticas, tanto de documentação, escrita e desenvolvimento, serão consideradas na nota. Portanto caprichem, pois além de trabalho servir como nota para o curso, vai servir como Portfólio em seu </w:t>
+      </w:r>
+      <w:proofErr w:type="spellStart"/>
+      <w:r>
+        <w:rPr>
+          <w:rFonts w:ascii="Arial" w:hAnsi="Arial" w:cs="Arial"/>
+          <w:color w:val="000000" w:themeColor="text1"/>
+          <w:sz w:val="24"/>
+          <w:szCs w:val="24"/>
+        </w:rPr>
+        <w:t>github</w:t>
+      </w:r>
+      <w:proofErr w:type="spellEnd"/>
+      <w:r>
+        <w:rPr>
+          <w:rFonts w:ascii="Arial" w:hAnsi="Arial" w:cs="Arial"/>
+          <w:color w:val="000000" w:themeColor="text1"/>
+          <w:sz w:val="24"/>
+          <w:szCs w:val="24"/>
+        </w:rPr>
+        <w:t>.</w:t>
       </w:r>
     </w:p>
     <w:p>
@@ -3094,7 +3134,21 @@
         <w:rPr>
           <w:rFonts w:ascii="Arial" w:hAnsi="Arial" w:cs="Arial"/>
         </w:rPr>
-        <w:t xml:space="preserve">Abaixo consta os prints dos mapas mentais para cada User Stories, também o link caso seja necessário visualizar por completo </w:t>
+        <w:t xml:space="preserve">Abaixo consta os prints dos mapas mentais para cada </w:t>
+      </w:r>
+      <w:proofErr w:type="spellStart"/>
+      <w:r>
+        <w:rPr>
+          <w:rFonts w:ascii="Arial" w:hAnsi="Arial" w:cs="Arial"/>
+        </w:rPr>
+        <w:t>User</w:t>
+      </w:r>
+      <w:proofErr w:type="spellEnd"/>
+      <w:r>
+        <w:rPr>
+          <w:rFonts w:ascii="Arial" w:hAnsi="Arial" w:cs="Arial"/>
+        </w:rPr>
+        <w:t xml:space="preserve"> Stories, também o link caso seja necessário visualizar por completo </w:t>
       </w:r>
       <w:hyperlink r:id="rId7" w:history="1">
         <w:r>
@@ -4115,7 +4169,87 @@
           <w:sz w:val="24"/>
           <w:szCs w:val="24"/>
         </w:rPr>
-        <w:t>Os campos: Code, amout, discount_type, description devem ser obrigatórios</w:t>
+        <w:t xml:space="preserve">Os campos: </w:t>
+      </w:r>
+      <w:proofErr w:type="spellStart"/>
+      <w:r>
+        <w:rPr>
+          <w:rFonts w:ascii="Arial" w:hAnsi="Arial" w:cs="Arial"/>
+          <w:color w:val="000000" w:themeColor="text1"/>
+          <w:sz w:val="24"/>
+          <w:szCs w:val="24"/>
+        </w:rPr>
+        <w:t>Code</w:t>
+      </w:r>
+      <w:proofErr w:type="spellEnd"/>
+      <w:r>
+        <w:rPr>
+          <w:rFonts w:ascii="Arial" w:hAnsi="Arial" w:cs="Arial"/>
+          <w:color w:val="000000" w:themeColor="text1"/>
+          <w:sz w:val="24"/>
+          <w:szCs w:val="24"/>
+        </w:rPr>
+        <w:t xml:space="preserve">, </w:t>
+      </w:r>
+      <w:proofErr w:type="spellStart"/>
+      <w:r>
+        <w:rPr>
+          <w:rFonts w:ascii="Arial" w:hAnsi="Arial" w:cs="Arial"/>
+          <w:color w:val="000000" w:themeColor="text1"/>
+          <w:sz w:val="24"/>
+          <w:szCs w:val="24"/>
+        </w:rPr>
+        <w:t>amout</w:t>
+      </w:r>
+      <w:proofErr w:type="spellEnd"/>
+      <w:r>
+        <w:rPr>
+          <w:rFonts w:ascii="Arial" w:hAnsi="Arial" w:cs="Arial"/>
+          <w:color w:val="000000" w:themeColor="text1"/>
+          <w:sz w:val="24"/>
+          <w:szCs w:val="24"/>
+        </w:rPr>
+        <w:t xml:space="preserve">, </w:t>
+      </w:r>
+      <w:proofErr w:type="spellStart"/>
+      <w:r>
+        <w:rPr>
+          <w:rFonts w:ascii="Arial" w:hAnsi="Arial" w:cs="Arial"/>
+          <w:color w:val="000000" w:themeColor="text1"/>
+          <w:sz w:val="24"/>
+          <w:szCs w:val="24"/>
+        </w:rPr>
+        <w:t>discount_type</w:t>
+      </w:r>
+      <w:proofErr w:type="spellEnd"/>
+      <w:r>
+        <w:rPr>
+          <w:rFonts w:ascii="Arial" w:hAnsi="Arial" w:cs="Arial"/>
+          <w:color w:val="000000" w:themeColor="text1"/>
+          <w:sz w:val="24"/>
+          <w:szCs w:val="24"/>
+        </w:rPr>
+        <w:t xml:space="preserve">, </w:t>
+      </w:r>
+      <w:proofErr w:type="spellStart"/>
+      <w:r>
+        <w:rPr>
+          <w:rFonts w:ascii="Arial" w:hAnsi="Arial" w:cs="Arial"/>
+          <w:color w:val="000000" w:themeColor="text1"/>
+          <w:sz w:val="24"/>
+          <w:szCs w:val="24"/>
+        </w:rPr>
+        <w:t>description</w:t>
+      </w:r>
+      <w:proofErr w:type="spellEnd"/>
+      <w:r>
+        <w:rPr>
+          <w:rFonts w:ascii="Arial" w:hAnsi="Arial" w:cs="Arial"/>
+          <w:color w:val="000000" w:themeColor="text1"/>
+          <w:sz w:val="24"/>
+          <w:szCs w:val="24"/>
+        </w:rPr>
+        <w:t xml:space="preserve"> devem ser obrigatórios</w:t>
       </w:r>
     </w:p>
     <w:p>
@@ -6120,7 +6254,27 @@
                 <w:sz w:val="24"/>
                 <w:szCs w:val="24"/>
               </w:rPr>
-              <w:t>4 – O cupom deve ser cadastrado e retornado o status code 200</w:t>
+              <w:t xml:space="preserve">4 – O cupom deve ser cadastrado e retornado o status </w:t>
+            </w:r>
+            <w:proofErr w:type="spellStart"/>
+            <w:r>
+              <w:rPr>
+                <w:rFonts w:ascii="Arial" w:hAnsi="Arial" w:cs="Arial"/>
+                <w:color w:val="000000" w:themeColor="text1"/>
+                <w:sz w:val="24"/>
+                <w:szCs w:val="24"/>
+              </w:rPr>
+              <w:t>code</w:t>
+            </w:r>
+            <w:proofErr w:type="spellEnd"/>
+            <w:r>
+              <w:rPr>
+                <w:rFonts w:ascii="Arial" w:hAnsi="Arial" w:cs="Arial"/>
+                <w:color w:val="000000" w:themeColor="text1"/>
+                <w:sz w:val="24"/>
+                <w:szCs w:val="24"/>
+              </w:rPr>
+              <w:t xml:space="preserve"> 200</w:t>
             </w:r>
           </w:p>
         </w:tc>
@@ -6227,7 +6381,27 @@
                 <w:sz w:val="24"/>
                 <w:szCs w:val="24"/>
               </w:rPr>
-              <w:t>2 – Deve retornar o status code 400</w:t>
+              <w:t xml:space="preserve">2 – Deve retornar o status </w:t>
+            </w:r>
+            <w:proofErr w:type="spellStart"/>
+            <w:r>
+              <w:rPr>
+                <w:rFonts w:ascii="Arial" w:hAnsi="Arial" w:cs="Arial"/>
+                <w:color w:val="000000" w:themeColor="text1"/>
+                <w:sz w:val="24"/>
+                <w:szCs w:val="24"/>
+              </w:rPr>
+              <w:t>code</w:t>
+            </w:r>
+            <w:proofErr w:type="spellEnd"/>
+            <w:r>
+              <w:rPr>
+                <w:rFonts w:ascii="Arial" w:hAnsi="Arial" w:cs="Arial"/>
+                <w:color w:val="000000" w:themeColor="text1"/>
+                <w:sz w:val="24"/>
+                <w:szCs w:val="24"/>
+              </w:rPr>
+              <w:t xml:space="preserve"> 400</w:t>
             </w:r>
           </w:p>
         </w:tc>
@@ -6281,7 +6455,27 @@
                 <w:sz w:val="24"/>
                 <w:szCs w:val="24"/>
               </w:rPr>
-              <w:t>4 – Deve retornar o status code 400</w:t>
+              <w:t xml:space="preserve">4 – Deve retornar o status </w:t>
+            </w:r>
+            <w:proofErr w:type="spellStart"/>
+            <w:r>
+              <w:rPr>
+                <w:rFonts w:ascii="Arial" w:hAnsi="Arial" w:cs="Arial"/>
+                <w:color w:val="000000" w:themeColor="text1"/>
+                <w:sz w:val="24"/>
+                <w:szCs w:val="24"/>
+              </w:rPr>
+              <w:t>code</w:t>
+            </w:r>
+            <w:proofErr w:type="spellEnd"/>
+            <w:r>
+              <w:rPr>
+                <w:rFonts w:ascii="Arial" w:hAnsi="Arial" w:cs="Arial"/>
+                <w:color w:val="000000" w:themeColor="text1"/>
+                <w:sz w:val="24"/>
+                <w:szCs w:val="24"/>
+              </w:rPr>
+              <w:t xml:space="preserve"> 400</w:t>
             </w:r>
           </w:p>
         </w:tc>
@@ -6335,43 +6529,54 @@
                 <w:sz w:val="24"/>
                 <w:szCs w:val="24"/>
               </w:rPr>
-              <w:t>6 – Deve retornar o status code 400</w:t>
+              <w:t xml:space="preserve">6 – Deve retornar o status </w:t>
+            </w:r>
+            <w:proofErr w:type="spellStart"/>
+            <w:r>
+              <w:rPr>
+                <w:rFonts w:ascii="Arial" w:hAnsi="Arial" w:cs="Arial"/>
+                <w:color w:val="000000" w:themeColor="text1"/>
+                <w:sz w:val="24"/>
+                <w:szCs w:val="24"/>
+              </w:rPr>
+              <w:t>code</w:t>
+            </w:r>
+            <w:proofErr w:type="spellEnd"/>
+            <w:r>
+              <w:rPr>
+                <w:rFonts w:ascii="Arial" w:hAnsi="Arial" w:cs="Arial"/>
+                <w:color w:val="000000" w:themeColor="text1"/>
+                <w:sz w:val="24"/>
+                <w:szCs w:val="24"/>
+              </w:rPr>
+              <w:t xml:space="preserve"> 400</w:t>
             </w:r>
           </w:p>
         </w:tc>
       </w:tr>
     </w:tbl>
+    <w:p/>
+    <w:p/>
+    <w:p/>
+    <w:p/>
     <w:p>
       <w:pPr>
         <w:pStyle w:val="Ttulo2"/>
-        <w:numPr>
-          <w:ilvl w:val="0"/>
-          <w:numId w:val="0"/>
-        </w:numPr>
-        <w:ind w:left="1080"/>
-      </w:pPr>
-    </w:p>
-    <w:p>
-      <w:pPr>
-        <w:pStyle w:val="Ttulo2"/>
-        <w:numPr>
-          <w:ilvl w:val="0"/>
-          <w:numId w:val="0"/>
-        </w:numPr>
-      </w:pPr>
-    </w:p>
-    <w:p>
-      <w:pPr>
-        <w:pStyle w:val="Ttulo2"/>
-      </w:pPr>
-      <w:r>
+      </w:pPr>
+      <w:r>
+        <w:lastRenderedPageBreak/>
         <w:t xml:space="preserve"> </w:t>
       </w:r>
       <w:bookmarkStart w:id="13" w:name="_Toc85541182"/>
       <w:r>
-        <w:t>Repositório no Github</w:t>
+        <w:t xml:space="preserve">Repositório no </w:t>
+      </w:r>
+      <w:proofErr w:type="spellStart"/>
+      <w:r>
+        <w:t>Github</w:t>
       </w:r>
       <w:bookmarkEnd w:id="13"/>
+      <w:proofErr w:type="spellEnd"/>
     </w:p>
     <w:p>
       <w:pPr>
@@ -6398,6 +6603,7 @@
         <w:t xml:space="preserve">Link do repositório: </w:t>
       </w:r>
       <w:hyperlink r:id="rId14" w:history="1">
+        <w:proofErr w:type="spellStart"/>
         <w:r>
           <w:rPr>
             <w:rStyle w:val="Hyperlink"/>
@@ -6407,6 +6613,7 @@
           </w:rPr>
           <w:t>Github</w:t>
         </w:r>
+        <w:proofErr w:type="spellEnd"/>
       </w:hyperlink>
     </w:p>
     <w:p>
@@ -6414,7 +6621,6 @@
         <w:pStyle w:val="Ttulo2"/>
       </w:pPr>
       <w:r>
-        <w:lastRenderedPageBreak/>
         <w:t xml:space="preserve"> </w:t>
       </w:r>
       <w:bookmarkStart w:id="14" w:name="_Toc85541183"/>
@@ -6464,6 +6670,15 @@
           <w:szCs w:val="24"/>
         </w:rPr>
         <w:t>Por questão de estoque, fora adicionado somente dois produtos diferentes, porém em cada inserção é passado um parâmetro de cor e quantidade diferente.</w:t>
+      </w:r>
+      <w:r>
+        <w:rPr>
+          <w:rFonts w:ascii="Arial" w:hAnsi="Arial" w:cs="Arial"/>
+          <w:color w:val="000000" w:themeColor="text1"/>
+          <w:sz w:val="24"/>
+          <w:szCs w:val="24"/>
+        </w:rPr>
+        <w:t xml:space="preserve"> Com isso, o carrinho fica preenchido com três produtos, pois é o chamado o comando adicionar três vezes.</w:t>
       </w:r>
     </w:p>
     <w:p>
@@ -6762,6 +6977,7 @@
         </w:rPr>
         <w:t xml:space="preserve">        </w:t>
       </w:r>
+      <w:proofErr w:type="spellStart"/>
       <w:proofErr w:type="gramStart"/>
       <w:r>
         <w:rPr>
@@ -6793,6 +7009,7 @@
         </w:rPr>
         <w:t>request</w:t>
       </w:r>
+      <w:proofErr w:type="spellEnd"/>
       <w:proofErr w:type="gramEnd"/>
       <w:r>
         <w:rPr>
@@ -6956,6 +7173,7 @@
         </w:rPr>
         <w:t xml:space="preserve">            </w:t>
       </w:r>
+      <w:proofErr w:type="spellStart"/>
       <w:r>
         <w:rPr>
           <w:rFonts w:ascii="Arial" w:eastAsia="Times New Roman" w:hAnsi="Arial" w:cs="Arial"/>
@@ -6964,7 +7182,18 @@
           <w:szCs w:val="18"/>
           <w:lang w:eastAsia="pt-BR"/>
         </w:rPr>
-        <w:t>headers:</w:t>
+        <w:t>headers</w:t>
+      </w:r>
+      <w:proofErr w:type="spellEnd"/>
+      <w:r>
+        <w:rPr>
+          <w:rFonts w:ascii="Arial" w:eastAsia="Times New Roman" w:hAnsi="Arial" w:cs="Arial"/>
+          <w:color w:val="9CDCFE"/>
+          <w:sz w:val="18"/>
+          <w:szCs w:val="18"/>
+          <w:lang w:eastAsia="pt-BR"/>
+        </w:rPr>
+        <w:t>:</w:t>
       </w:r>
       <w:r>
         <w:rPr>
@@ -7000,6 +7229,7 @@
         </w:rPr>
         <w:t xml:space="preserve">                </w:t>
       </w:r>
+      <w:proofErr w:type="spellStart"/>
       <w:r>
         <w:rPr>
           <w:rFonts w:ascii="Arial" w:eastAsia="Times New Roman" w:hAnsi="Arial" w:cs="Arial"/>
@@ -7008,7 +7238,18 @@
           <w:szCs w:val="18"/>
           <w:lang w:eastAsia="pt-BR"/>
         </w:rPr>
-        <w:t>authorization:</w:t>
+        <w:t>authorization</w:t>
+      </w:r>
+      <w:proofErr w:type="spellEnd"/>
+      <w:r>
+        <w:rPr>
+          <w:rFonts w:ascii="Arial" w:eastAsia="Times New Roman" w:hAnsi="Arial" w:cs="Arial"/>
+          <w:color w:val="9CDCFE"/>
+          <w:sz w:val="18"/>
+          <w:szCs w:val="18"/>
+          <w:lang w:eastAsia="pt-BR"/>
+        </w:rPr>
+        <w:t>:</w:t>
       </w:r>
       <w:r>
         <w:rPr>
@@ -7028,7 +7269,29 @@
           <w:szCs w:val="18"/>
           <w:lang w:eastAsia="pt-BR"/>
         </w:rPr>
-        <w:t>'código_da_autorização_aqui'</w:t>
+        <w:t>'</w:t>
+      </w:r>
+      <w:proofErr w:type="spellStart"/>
+      <w:r>
+        <w:rPr>
+          <w:rFonts w:ascii="Arial" w:eastAsia="Times New Roman" w:hAnsi="Arial" w:cs="Arial"/>
+          <w:color w:val="CE9178"/>
+          <w:sz w:val="18"/>
+          <w:szCs w:val="18"/>
+          <w:lang w:eastAsia="pt-BR"/>
+        </w:rPr>
+        <w:t>código_da_autorização_aqui</w:t>
+      </w:r>
+      <w:proofErr w:type="spellEnd"/>
+      <w:r>
+        <w:rPr>
+          <w:rFonts w:ascii="Arial" w:eastAsia="Times New Roman" w:hAnsi="Arial" w:cs="Arial"/>
+          <w:color w:val="CE9178"/>
+          <w:sz w:val="18"/>
+          <w:szCs w:val="18"/>
+          <w:lang w:eastAsia="pt-BR"/>
+        </w:rPr>
+        <w:t>'</w:t>
       </w:r>
     </w:p>
     <w:p>
@@ -7288,6 +7551,7 @@
         </w:rPr>
         <w:t>(</w:t>
       </w:r>
+      <w:proofErr w:type="spellStart"/>
       <w:proofErr w:type="gramStart"/>
       <w:r>
         <w:rPr>
@@ -7319,6 +7583,7 @@
         </w:rPr>
         <w:t>status</w:t>
       </w:r>
+      <w:proofErr w:type="spellEnd"/>
       <w:proofErr w:type="gramEnd"/>
       <w:r>
         <w:rPr>
@@ -7330,6 +7595,7 @@
         </w:rPr>
         <w:t>).</w:t>
       </w:r>
+      <w:proofErr w:type="spellStart"/>
       <w:r>
         <w:rPr>
           <w:rFonts w:ascii="Arial" w:eastAsia="Times New Roman" w:hAnsi="Arial" w:cs="Arial"/>
@@ -7360,6 +7626,7 @@
         </w:rPr>
         <w:t>equal</w:t>
       </w:r>
+      <w:proofErr w:type="spellEnd"/>
       <w:r>
         <w:rPr>
           <w:rFonts w:ascii="Arial" w:eastAsia="Times New Roman" w:hAnsi="Arial" w:cs="Arial"/>
@@ -7491,7 +7758,47 @@
           <w:sz w:val="24"/>
           <w:szCs w:val="24"/>
         </w:rPr>
-        <w:t>Considere todas as boas práticas de otimização de cenários (Page Objects, Massa de dados, Custom Commands, elementos etc.).</w:t>
+        <w:t xml:space="preserve">Considere todas as boas práticas de otimização de cenários (Page </w:t>
+      </w:r>
+      <w:proofErr w:type="spellStart"/>
+      <w:r>
+        <w:rPr>
+          <w:rFonts w:ascii="Arial" w:hAnsi="Arial" w:cs="Arial"/>
+          <w:color w:val="000000" w:themeColor="text1"/>
+          <w:sz w:val="24"/>
+          <w:szCs w:val="24"/>
+        </w:rPr>
+        <w:t>Objects</w:t>
+      </w:r>
+      <w:proofErr w:type="spellEnd"/>
+      <w:r>
+        <w:rPr>
+          <w:rFonts w:ascii="Arial" w:hAnsi="Arial" w:cs="Arial"/>
+          <w:color w:val="000000" w:themeColor="text1"/>
+          <w:sz w:val="24"/>
+          <w:szCs w:val="24"/>
+        </w:rPr>
+        <w:t xml:space="preserve">, Massa de dados, Custom </w:t>
+      </w:r>
+      <w:proofErr w:type="spellStart"/>
+      <w:r>
+        <w:rPr>
+          <w:rFonts w:ascii="Arial" w:hAnsi="Arial" w:cs="Arial"/>
+          <w:color w:val="000000" w:themeColor="text1"/>
+          <w:sz w:val="24"/>
+          <w:szCs w:val="24"/>
+        </w:rPr>
+        <w:t>Commands</w:t>
+      </w:r>
+      <w:proofErr w:type="spellEnd"/>
+      <w:r>
+        <w:rPr>
+          <w:rFonts w:ascii="Arial" w:hAnsi="Arial" w:cs="Arial"/>
+          <w:color w:val="000000" w:themeColor="text1"/>
+          <w:sz w:val="24"/>
+          <w:szCs w:val="24"/>
+        </w:rPr>
+        <w:t>, elementos etc.).</w:t>
       </w:r>
     </w:p>
     <w:p>
@@ -7562,16 +7869,48 @@
           <w:sz w:val="24"/>
           <w:szCs w:val="24"/>
         </w:rPr>
-        <w:t>Coloque os testes automatizados na integração contínua com jenkins</w:t>
-      </w:r>
-      <w:r>
-        <w:rPr>
-          <w:rFonts w:ascii="Arial" w:hAnsi="Arial" w:cs="Arial"/>
-          <w:color w:val="000000" w:themeColor="text1"/>
-          <w:sz w:val="24"/>
-          <w:szCs w:val="24"/>
-        </w:rPr>
-        <w:t>, criando um job para execução da sua automação</w:t>
+        <w:lastRenderedPageBreak/>
+        <w:t xml:space="preserve">Coloque os testes automatizados na integração contínua com </w:t>
+      </w:r>
+      <w:proofErr w:type="spellStart"/>
+      <w:r>
+        <w:rPr>
+          <w:rFonts w:ascii="Arial" w:hAnsi="Arial" w:cs="Arial"/>
+          <w:color w:val="000000" w:themeColor="text1"/>
+          <w:sz w:val="24"/>
+          <w:szCs w:val="24"/>
+        </w:rPr>
+        <w:t>jenkins</w:t>
+      </w:r>
+      <w:proofErr w:type="spellEnd"/>
+      <w:r>
+        <w:rPr>
+          <w:rFonts w:ascii="Arial" w:hAnsi="Arial" w:cs="Arial"/>
+          <w:color w:val="000000" w:themeColor="text1"/>
+          <w:sz w:val="24"/>
+          <w:szCs w:val="24"/>
+        </w:rPr>
+        <w:t xml:space="preserve">, criando um </w:t>
+      </w:r>
+      <w:proofErr w:type="spellStart"/>
+      <w:r>
+        <w:rPr>
+          <w:rFonts w:ascii="Arial" w:hAnsi="Arial" w:cs="Arial"/>
+          <w:color w:val="000000" w:themeColor="text1"/>
+          <w:sz w:val="24"/>
+          <w:szCs w:val="24"/>
+        </w:rPr>
+        <w:t>job</w:t>
+      </w:r>
+      <w:proofErr w:type="spellEnd"/>
+      <w:r>
+        <w:rPr>
+          <w:rFonts w:ascii="Arial" w:hAnsi="Arial" w:cs="Arial"/>
+          <w:color w:val="000000" w:themeColor="text1"/>
+          <w:sz w:val="24"/>
+          <w:szCs w:val="24"/>
+        </w:rPr>
+        <w:t xml:space="preserve"> para execução da sua automação</w:t>
       </w:r>
       <w:r>
         <w:rPr>
@@ -7607,6 +7946,7 @@
         </w:rPr>
         <w:t xml:space="preserve">Compartilhe o </w:t>
       </w:r>
+      <w:proofErr w:type="spellStart"/>
       <w:r>
         <w:rPr>
           <w:rFonts w:ascii="Arial" w:hAnsi="Arial" w:cs="Arial"/>
@@ -7616,7 +7956,19 @@
           <w:sz w:val="24"/>
           <w:szCs w:val="24"/>
         </w:rPr>
-        <w:t xml:space="preserve">jenkinsfile </w:t>
+        <w:t>jenkinsfile</w:t>
+      </w:r>
+      <w:proofErr w:type="spellEnd"/>
+      <w:r>
+        <w:rPr>
+          <w:rFonts w:ascii="Arial" w:hAnsi="Arial" w:cs="Arial"/>
+          <w:i/>
+          <w:iCs/>
+          <w:color w:val="000000" w:themeColor="text1"/>
+          <w:sz w:val="24"/>
+          <w:szCs w:val="24"/>
+        </w:rPr>
+        <w:t xml:space="preserve"> </w:t>
       </w:r>
       <w:r>
         <w:rPr>
@@ -7650,7 +8002,6 @@
           <w:sz w:val="24"/>
           <w:szCs w:val="24"/>
         </w:rPr>
-        <w:lastRenderedPageBreak/>
         <w:t xml:space="preserve">Referência: Módulo </w:t>
       </w:r>
       <w:r>
@@ -7715,16 +8066,36 @@
           <w:sz w:val="24"/>
           <w:szCs w:val="24"/>
         </w:rPr>
-        <w:t>Apache J</w:t>
-      </w:r>
-      <w:r>
-        <w:rPr>
-          <w:rFonts w:ascii="Arial" w:hAnsi="Arial" w:cs="Arial"/>
-          <w:color w:val="000000" w:themeColor="text1"/>
-          <w:sz w:val="24"/>
-          <w:szCs w:val="24"/>
-        </w:rPr>
-        <w:t xml:space="preserve">meter, </w:t>
+        <w:t xml:space="preserve">Apache </w:t>
+      </w:r>
+      <w:proofErr w:type="spellStart"/>
+      <w:r>
+        <w:rPr>
+          <w:rFonts w:ascii="Arial" w:hAnsi="Arial" w:cs="Arial"/>
+          <w:color w:val="000000" w:themeColor="text1"/>
+          <w:sz w:val="24"/>
+          <w:szCs w:val="24"/>
+        </w:rPr>
+        <w:t>J</w:t>
+      </w:r>
+      <w:r>
+        <w:rPr>
+          <w:rFonts w:ascii="Arial" w:hAnsi="Arial" w:cs="Arial"/>
+          <w:color w:val="000000" w:themeColor="text1"/>
+          <w:sz w:val="24"/>
+          <w:szCs w:val="24"/>
+        </w:rPr>
+        <w:t>meter</w:t>
+      </w:r>
+      <w:proofErr w:type="spellEnd"/>
+      <w:r>
+        <w:rPr>
+          <w:rFonts w:ascii="Arial" w:hAnsi="Arial" w:cs="Arial"/>
+          <w:color w:val="000000" w:themeColor="text1"/>
+          <w:sz w:val="24"/>
+          <w:szCs w:val="24"/>
+        </w:rPr>
+        <w:t xml:space="preserve">, </w:t>
       </w:r>
       <w:r>
         <w:rPr>
@@ -7785,7 +8156,37 @@
           <w:sz w:val="24"/>
           <w:szCs w:val="24"/>
         </w:rPr>
-        <w:t>Crie um template de gravação no jm</w:t>
+        <w:t xml:space="preserve">Crie um </w:t>
+      </w:r>
+      <w:proofErr w:type="spellStart"/>
+      <w:r>
+        <w:rPr>
+          <w:rFonts w:ascii="Arial" w:hAnsi="Arial" w:cs="Arial"/>
+          <w:color w:val="000000" w:themeColor="text1"/>
+          <w:sz w:val="24"/>
+          <w:szCs w:val="24"/>
+        </w:rPr>
+        <w:t>template</w:t>
+      </w:r>
+      <w:proofErr w:type="spellEnd"/>
+      <w:r>
+        <w:rPr>
+          <w:rFonts w:ascii="Arial" w:hAnsi="Arial" w:cs="Arial"/>
+          <w:color w:val="000000" w:themeColor="text1"/>
+          <w:sz w:val="24"/>
+          <w:szCs w:val="24"/>
+        </w:rPr>
+        <w:t xml:space="preserve"> de gravação no </w:t>
+      </w:r>
+      <w:proofErr w:type="spellStart"/>
+      <w:r>
+        <w:rPr>
+          <w:rFonts w:ascii="Arial" w:hAnsi="Arial" w:cs="Arial"/>
+          <w:color w:val="000000" w:themeColor="text1"/>
+          <w:sz w:val="24"/>
+          <w:szCs w:val="24"/>
+        </w:rPr>
+        <w:t>jm</w:t>
       </w:r>
       <w:r>
         <w:rPr>
@@ -7803,7 +8204,37 @@
           <w:sz w:val="24"/>
           <w:szCs w:val="24"/>
         </w:rPr>
-        <w:t>ter (recording)</w:t>
+        <w:t>ter</w:t>
+      </w:r>
+      <w:proofErr w:type="spellEnd"/>
+      <w:r>
+        <w:rPr>
+          <w:rFonts w:ascii="Arial" w:hAnsi="Arial" w:cs="Arial"/>
+          <w:color w:val="000000" w:themeColor="text1"/>
+          <w:sz w:val="24"/>
+          <w:szCs w:val="24"/>
+        </w:rPr>
+        <w:t xml:space="preserve"> (</w:t>
+      </w:r>
+      <w:proofErr w:type="spellStart"/>
+      <w:r>
+        <w:rPr>
+          <w:rFonts w:ascii="Arial" w:hAnsi="Arial" w:cs="Arial"/>
+          <w:color w:val="000000" w:themeColor="text1"/>
+          <w:sz w:val="24"/>
+          <w:szCs w:val="24"/>
+        </w:rPr>
+        <w:t>recording</w:t>
+      </w:r>
+      <w:proofErr w:type="spellEnd"/>
+      <w:r>
+        <w:rPr>
+          <w:rFonts w:ascii="Arial" w:hAnsi="Arial" w:cs="Arial"/>
+          <w:color w:val="000000" w:themeColor="text1"/>
+          <w:sz w:val="24"/>
+          <w:szCs w:val="24"/>
+        </w:rPr>
+        <w:t>)</w:t>
       </w:r>
       <w:r>
         <w:rPr>
@@ -8007,7 +8438,27 @@
           <w:sz w:val="24"/>
           <w:szCs w:val="24"/>
         </w:rPr>
-        <w:t>-RampUp: 20 segundos</w:t>
+        <w:t>-</w:t>
+      </w:r>
+      <w:proofErr w:type="spellStart"/>
+      <w:r>
+        <w:rPr>
+          <w:rFonts w:ascii="Arial" w:hAnsi="Arial" w:cs="Arial"/>
+          <w:color w:val="000000" w:themeColor="text1"/>
+          <w:sz w:val="24"/>
+          <w:szCs w:val="24"/>
+        </w:rPr>
+        <w:t>RampUp</w:t>
+      </w:r>
+      <w:proofErr w:type="spellEnd"/>
+      <w:r>
+        <w:rPr>
+          <w:rFonts w:ascii="Arial" w:hAnsi="Arial" w:cs="Arial"/>
+          <w:color w:val="000000" w:themeColor="text1"/>
+          <w:sz w:val="24"/>
+          <w:szCs w:val="24"/>
+        </w:rPr>
+        <w:t>: 20 segundos</w:t>
       </w:r>
       <w:r>
         <w:rPr>
@@ -8041,6 +8492,7 @@
         </w:rPr>
         <w:t xml:space="preserve">user1_ebac / </w:t>
       </w:r>
+      <w:proofErr w:type="spellStart"/>
       <w:proofErr w:type="gramStart"/>
       <w:r>
         <w:rPr>
@@ -8061,6 +8513,7 @@
         </w:rPr>
         <w:t>@test</w:t>
       </w:r>
+      <w:proofErr w:type="spellEnd"/>
       <w:r>
         <w:rPr>
           <w:rFonts w:ascii="Arial" w:hAnsi="Arial" w:cs="Arial"/>
@@ -8069,8 +8522,19 @@
           <w:szCs w:val="24"/>
         </w:rPr>
         <w:br/>
-        <w:t>user2_ebac / psw!ebac@test</w:t>
-      </w:r>
+        <w:t xml:space="preserve">user2_ebac / </w:t>
+      </w:r>
+      <w:proofErr w:type="spellStart"/>
+      <w:r>
+        <w:rPr>
+          <w:rFonts w:ascii="Arial" w:hAnsi="Arial" w:cs="Arial"/>
+          <w:color w:val="000000" w:themeColor="text1"/>
+          <w:sz w:val="24"/>
+          <w:szCs w:val="24"/>
+        </w:rPr>
+        <w:t>psw!ebac@test</w:t>
+      </w:r>
+      <w:proofErr w:type="spellEnd"/>
       <w:r>
         <w:rPr>
           <w:rFonts w:ascii="Arial" w:hAnsi="Arial" w:cs="Arial"/>
@@ -8079,8 +8543,19 @@
           <w:szCs w:val="24"/>
         </w:rPr>
         <w:br/>
-        <w:t>user3_ebac / psw!ebac@test</w:t>
-      </w:r>
+        <w:t xml:space="preserve">user3_ebac / </w:t>
+      </w:r>
+      <w:proofErr w:type="spellStart"/>
+      <w:r>
+        <w:rPr>
+          <w:rFonts w:ascii="Arial" w:hAnsi="Arial" w:cs="Arial"/>
+          <w:color w:val="000000" w:themeColor="text1"/>
+          <w:sz w:val="24"/>
+          <w:szCs w:val="24"/>
+        </w:rPr>
+        <w:t>psw!ebac@test</w:t>
+      </w:r>
+      <w:proofErr w:type="spellEnd"/>
       <w:r>
         <w:rPr>
           <w:rFonts w:ascii="Arial" w:hAnsi="Arial" w:cs="Arial"/>
@@ -8089,8 +8564,19 @@
           <w:szCs w:val="24"/>
         </w:rPr>
         <w:br/>
-        <w:t>user4_ebac / psw!ebac@test</w:t>
-      </w:r>
+        <w:t xml:space="preserve">user4_ebac / </w:t>
+      </w:r>
+      <w:proofErr w:type="spellStart"/>
+      <w:r>
+        <w:rPr>
+          <w:rFonts w:ascii="Arial" w:hAnsi="Arial" w:cs="Arial"/>
+          <w:color w:val="000000" w:themeColor="text1"/>
+          <w:sz w:val="24"/>
+          <w:szCs w:val="24"/>
+        </w:rPr>
+        <w:t>psw!ebac@test</w:t>
+      </w:r>
+      <w:proofErr w:type="spellEnd"/>
       <w:r>
         <w:rPr>
           <w:rFonts w:ascii="Arial" w:hAnsi="Arial" w:cs="Arial"/>
@@ -8099,8 +8585,19 @@
           <w:szCs w:val="24"/>
         </w:rPr>
         <w:br/>
-        <w:t>user5_ebac / psw!ebac@test</w:t>
-      </w:r>
+        <w:t xml:space="preserve">user5_ebac / </w:t>
+      </w:r>
+      <w:proofErr w:type="spellStart"/>
+      <w:r>
+        <w:rPr>
+          <w:rFonts w:ascii="Arial" w:hAnsi="Arial" w:cs="Arial"/>
+          <w:color w:val="000000" w:themeColor="text1"/>
+          <w:sz w:val="24"/>
+          <w:szCs w:val="24"/>
+        </w:rPr>
+        <w:t>psw!ebac@test</w:t>
+      </w:r>
+      <w:proofErr w:type="spellEnd"/>
       <w:r>
         <w:rPr>
           <w:rFonts w:ascii="Arial" w:hAnsi="Arial" w:cs="Arial"/>
@@ -8218,7 +8715,28 @@
           <w:sz w:val="24"/>
           <w:szCs w:val="24"/>
         </w:rPr>
-        <w:t>DICA: Em uma das requisições, após a gravação, vai aparecer os parâmetros usado. Substitua esses parâmetros pela sua massa de dados, conforme aprendido em aula:</w:t>
+        <w:lastRenderedPageBreak/>
+        <w:t xml:space="preserve">DICA: Em uma das requisições, após a gravação, vai aparecer os parâmetros </w:t>
+      </w:r>
+      <w:proofErr w:type="spellStart"/>
+      <w:r>
+        <w:rPr>
+          <w:rFonts w:ascii="Arial" w:hAnsi="Arial" w:cs="Arial"/>
+          <w:color w:val="000000" w:themeColor="text1"/>
+          <w:sz w:val="24"/>
+          <w:szCs w:val="24"/>
+        </w:rPr>
+        <w:t>usado</w:t>
+      </w:r>
+      <w:proofErr w:type="spellEnd"/>
+      <w:r>
+        <w:rPr>
+          <w:rFonts w:ascii="Arial" w:hAnsi="Arial" w:cs="Arial"/>
+          <w:color w:val="000000" w:themeColor="text1"/>
+          <w:sz w:val="24"/>
+          <w:szCs w:val="24"/>
+        </w:rPr>
+        <w:t>. Substitua esses parâmetros pela sua massa de dados, conforme aprendido em aula:</w:t>
       </w:r>
     </w:p>
     <w:p>
@@ -8240,7 +8758,6 @@
           <w:sz w:val="24"/>
           <w:szCs w:val="24"/>
         </w:rPr>
-        <w:lastRenderedPageBreak/>
         <w:drawing>
           <wp:inline distT="0" distB="0" distL="0" distR="0" wp14:anchorId="33F81254" wp14:editId="4F8D966A">
             <wp:extent cx="4363962" cy="2528881"/>

</xml_diff>